<commit_message>
Completed HTML and CSS, plus outline photoshops
</commit_message>
<xml_diff>
--- a/assets/brainstorm and copy.docx
+++ b/assets/brainstorm and copy.docx
@@ -391,13 +391,7 @@
           <w:sz w:val="24"/>
         </w:rPr>
         <w:lastRenderedPageBreak/>
-        <w:t xml:space="preserve">Start a New Series! – Explore </w:t>
-      </w:r>
-      <w:r>
-        <w:rPr>
-          <w:sz w:val="24"/>
-        </w:rPr>
-        <w:t xml:space="preserve">our Collections </w:t>
+        <w:t xml:space="preserve">Explore our Collection! – Old favourites and new classics </w:t>
       </w:r>
     </w:p>
     <w:p>
@@ -416,7 +410,19 @@
         <w:rPr>
           <w:sz w:val="24"/>
         </w:rPr>
-        <w:t xml:space="preserve"> Put on your adventuring shoes and lead your friends on a journey! Look at our line of Dungeons and Dragons rule books!</w:t>
+        <w:t xml:space="preserve"> Put on your adventuring shoes and lead your friends on a journey! </w:t>
+      </w:r>
+      <w:r>
+        <w:rPr>
+          <w:sz w:val="24"/>
+        </w:rPr>
+        <w:t>Check out our selection</w:t>
+      </w:r>
+      <w:r>
+        <w:rPr>
+          <w:sz w:val="24"/>
+        </w:rPr>
+        <w:t xml:space="preserve"> of Dungeons and Dragons rule books!</w:t>
       </w:r>
     </w:p>
     <w:p>
@@ -1047,7 +1053,19 @@
         <w:rPr>
           <w:sz w:val="24"/>
         </w:rPr>
-        <w:t xml:space="preserve">Emily </w:t>
+        <w:t>Emily</w:t>
+      </w:r>
+      <w:r>
+        <w:rPr>
+          <w:sz w:val="24"/>
+        </w:rPr>
+        <w:t xml:space="preserve"> Jayne</w:t>
+      </w:r>
+      <w:r>
+        <w:rPr>
+          <w:sz w:val="24"/>
+        </w:rPr>
+        <w:t xml:space="preserve"> </w:t>
       </w:r>
       <w:r>
         <w:rPr>
@@ -1067,6 +1085,44 @@
         </w:rPr>
         <w:t xml:space="preserve">Emily is our resident expert in horror and dark fantasy, </w:t>
       </w:r>
+      <w:r>
+        <w:rPr>
+          <w:sz w:val="24"/>
+        </w:rPr>
+        <w:t>and can often be found lurking around the</w:t>
+      </w:r>
+      <w:r>
+        <w:rPr>
+          <w:sz w:val="24"/>
+        </w:rPr>
+        <w:t xml:space="preserve"> shelves with our in-</w:t>
+      </w:r>
+      <w:r>
+        <w:rPr>
+          <w:sz w:val="24"/>
+        </w:rPr>
+        <w:t xml:space="preserve">house cat, </w:t>
+      </w:r>
+      <w:proofErr w:type="spellStart"/>
+      <w:r>
+        <w:rPr>
+          <w:sz w:val="24"/>
+        </w:rPr>
+        <w:t>Dr</w:t>
+      </w:r>
+      <w:proofErr w:type="spellEnd"/>
+      <w:r>
+        <w:rPr>
+          <w:sz w:val="24"/>
+        </w:rPr>
+        <w:t xml:space="preserve"> Chilton.  </w:t>
+      </w:r>
+      <w:r>
+        <w:rPr>
+          <w:sz w:val="24"/>
+        </w:rPr>
+        <w:t>She is often in store to answer any questions about our more unique selections.</w:t>
+      </w:r>
     </w:p>
     <w:p>
       <w:pPr>
@@ -1087,6 +1143,28 @@
         </w:rPr>
         <w:t>Location – “It is a dangerous business going out your front door.” – JRR Tolkien.</w:t>
       </w:r>
+    </w:p>
+    <w:p>
+      <w:pPr>
+        <w:rPr>
+          <w:sz w:val="24"/>
+        </w:rPr>
+      </w:pPr>
+    </w:p>
+    <w:p>
+      <w:pPr>
+        <w:rPr>
+          <w:sz w:val="24"/>
+        </w:rPr>
+      </w:pPr>
+      <w:r>
+        <w:rPr>
+          <w:sz w:val="24"/>
+        </w:rPr>
+        <w:t>12 Caradoc St N Strathroy Ontario N7G 2M4</w:t>
+      </w:r>
+      <w:bookmarkStart w:id="0" w:name="_GoBack"/>
+      <w:bookmarkEnd w:id="0"/>
     </w:p>
     <w:p>
       <w:pPr>
@@ -1137,23 +1215,7 @@
             <w:rStyle w:val="Hyperlink"/>
             <w:sz w:val="24"/>
           </w:rPr>
-          <w:t>https://css-tricks.co</w:t>
-        </w:r>
-        <w:bookmarkStart w:id="0" w:name="_GoBack"/>
-        <w:bookmarkEnd w:id="0"/>
-        <w:r>
-          <w:rPr>
-            <w:rStyle w:val="Hyperlink"/>
-            <w:sz w:val="24"/>
-          </w:rPr>
-          <w:t>m</w:t>
-        </w:r>
-        <w:r>
-          <w:rPr>
-            <w:rStyle w:val="Hyperlink"/>
-            <w:sz w:val="24"/>
-          </w:rPr>
-          <w:t>/snippets/css/css-font-families/?fbclid=IwAR0eh6-87BOJ1m7xvlWBvrpP2S4N8vHDMWc0ykjONJWrxx4AwESXqdSm_8Y</w:t>
+          <w:t>https://css-tricks.com/snippets/css/css-font-families/?fbclid=IwAR0eh6-87BOJ1m7xvlWBvrpP2S4N8vHDMWc0ykjONJWrxx4AwESXqdSm_8Y</w:t>
         </w:r>
       </w:hyperlink>
       <w:r>

</xml_diff>